<commit_message>
lux instead of (% or lux) in device display
</commit_message>
<xml_diff>
--- a/Docs/tutorial custom plugin.docx
+++ b/Docs/tutorial custom plugin.docx
@@ -16,6 +16,8 @@
           <w:lang w:val="en-US"/>
         </w:rPr>
       </w:pPr>
+      <w:bookmarkStart w:id="0" w:name="_GoBack"/>
+      <w:bookmarkEnd w:id="0"/>
     </w:p>
     <w:p>
       <w:pPr>
@@ -95,22 +97,12 @@
           <w:lang w:val="en-US"/>
         </w:rPr>
       </w:pPr>
-      <w:bookmarkStart w:id="0" w:name="_GoBack"/>
-      <w:bookmarkEnd w:id="0"/>
-      <w:r>
-        <w:rPr>
-          <w:lang w:val="en-US"/>
-        </w:rPr>
-        <w:t xml:space="preserve">ALTUI has a plugin architecture enabling dynamic addition of javascript modules in order to customize the drawing of several </w:t>
-      </w:r>
-      <w:proofErr w:type="gramStart"/>
-      <w:r>
-        <w:rPr>
-          <w:lang w:val="en-US"/>
-        </w:rPr>
-        <w:t>area</w:t>
-      </w:r>
-      <w:proofErr w:type="gramEnd"/>
+      <w:r>
+        <w:rPr>
+          <w:lang w:val="en-US"/>
+        </w:rPr>
+        <w:t>ALTUI has a plugin architecture enabling dynamic addition of javascript modules in order to customize the drawing of several area</w:t>
+      </w:r>
     </w:p>
     <w:p>
       <w:pPr>
@@ -200,21 +192,7 @@
         <w:rPr>
           <w:lang w:val="en-US"/>
         </w:rPr>
-        <w:t xml:space="preserve">  Especially for ICONS, by default ALTUI is implementing the same rules as UI5 and UI7 using device json descriptions, but it can do some </w:t>
-      </w:r>
-      <w:proofErr w:type="gramStart"/>
-      <w:r>
-        <w:rPr>
-          <w:lang w:val="en-US"/>
-        </w:rPr>
-        <w:t>more fine</w:t>
-      </w:r>
-      <w:proofErr w:type="gramEnd"/>
-      <w:r>
-        <w:rPr>
-          <w:lang w:val="en-US"/>
-        </w:rPr>
-        <w:t xml:space="preserve"> grained/sophisticated icon selection using javascript code to override the default device icon display behavior. An example is given below.</w:t>
+        <w:t xml:space="preserve">  Especially for ICONS, by default ALTUI is implementing the same rules as UI5 and UI7 using device json descriptions, but it can do some more fine grained/sophisticated icon selection using javascript code to override the default device icon display behavior. An example is given below.</w:t>
       </w:r>
     </w:p>
     <w:p>
@@ -251,16 +229,8 @@
         <w:rPr>
           <w:lang w:val="en-US"/>
         </w:rPr>
-        <w:t xml:space="preserve">what the plugin author must </w:t>
-      </w:r>
-      <w:proofErr w:type="gramStart"/>
-      <w:r>
-        <w:rPr>
-          <w:lang w:val="en-US"/>
-        </w:rPr>
-        <w:t>do :</w:t>
-      </w:r>
-      <w:proofErr w:type="gramEnd"/>
+        <w:t>what the plugin author must do :</w:t>
+      </w:r>
     </w:p>
     <w:p>
       <w:pPr>
@@ -283,21 +253,7 @@
         <w:rPr>
           <w:lang w:val="en-US"/>
         </w:rPr>
-        <w:t xml:space="preserve"> into the ALTUI </w:t>
-      </w:r>
-      <w:proofErr w:type="gramStart"/>
-      <w:r>
-        <w:rPr>
-          <w:lang w:val="en-US"/>
-        </w:rPr>
-        <w:t>vera</w:t>
-      </w:r>
-      <w:proofErr w:type="gramEnd"/>
-      <w:r>
-        <w:rPr>
-          <w:lang w:val="en-US"/>
-        </w:rPr>
-        <w:t xml:space="preserve"> device so that the code is dynamically loaded.</w:t>
+        <w:t xml:space="preserve"> into the ALTUI vera device so that the code is dynamically loaded.</w:t>
       </w:r>
       <w:r>
         <w:rPr>
@@ -378,6 +334,7 @@
         <w:rPr>
           <w:lang w:val="en-US"/>
         </w:rPr>
+        <w:lastRenderedPageBreak/>
         <w:t>Declaration</w:t>
       </w:r>
     </w:p>
@@ -410,16 +367,8 @@
         <w:rPr>
           <w:lang w:val="en-US"/>
         </w:rPr>
-        <w:t xml:space="preserve"> indexed by the device type and containing the various object.method javascript </w:t>
-      </w:r>
-      <w:proofErr w:type="gramStart"/>
-      <w:r>
-        <w:rPr>
-          <w:lang w:val="en-US"/>
-        </w:rPr>
-        <w:t>name</w:t>
-      </w:r>
-      <w:proofErr w:type="gramEnd"/>
+        <w:t xml:space="preserve"> indexed by the device type and containing the various object.method javascript name</w:t>
+      </w:r>
       <w:r>
         <w:rPr>
           <w:lang w:val="en-US"/>
@@ -437,16 +386,8 @@
         <w:rPr>
           <w:lang w:val="en-US"/>
         </w:rPr>
-        <w:t xml:space="preserve">There are 3 ways to declare a </w:t>
-      </w:r>
-      <w:proofErr w:type="gramStart"/>
-      <w:r>
-        <w:rPr>
-          <w:lang w:val="en-US"/>
-        </w:rPr>
-        <w:t>plugin :</w:t>
-      </w:r>
-      <w:proofErr w:type="gramEnd"/>
+        <w:t>There are 3 ways to declare a plugin :</w:t>
+      </w:r>
     </w:p>
     <w:p>
       <w:pPr>
@@ -463,19 +404,7 @@
         <w:rPr>
           <w:lang w:val="en-US"/>
         </w:rPr>
-        <w:t>Manually by editing the ALTUI device « </w:t>
-      </w:r>
-      <w:r>
-        <w:rPr>
-          <w:lang w:val="en-US"/>
-        </w:rPr>
-        <w:t>PluginConfig</w:t>
-      </w:r>
-      <w:r>
-        <w:rPr>
-          <w:lang w:val="en-US"/>
-        </w:rPr>
-        <w:t> » variable by hand or using the settings screen of the VERA device. It must be a valid JSON syntax so it is recommended to use a json validator</w:t>
+        <w:t>Manually by editing the ALTUI device « PluginConfig » variable by hand or using the settings screen of the VERA device. It must be a valid JSON syntax so it is recommended to use a json validator</w:t>
       </w:r>
     </w:p>
     <w:p>
@@ -513,41 +442,25 @@
           <w:lang w:val="en-US"/>
         </w:rPr>
       </w:pPr>
-      <w:proofErr w:type="gramStart"/>
-      <w:r>
-        <w:rPr>
-          <w:lang w:val="en-US"/>
-        </w:rPr>
-        <w:t>Dynamically ,</w:t>
-      </w:r>
-      <w:proofErr w:type="gramEnd"/>
-      <w:r>
-        <w:rPr>
-          <w:lang w:val="en-US"/>
-        </w:rPr>
-        <w:t xml:space="preserve"> by calling the UPNP method of hte ALTUI device. Cf action « RegisterPlugin » in the S_ALTUI.xml service description.</w:t>
-      </w:r>
-    </w:p>
-    <w:p>
-      <w:pPr>
-        <w:rPr>
-          <w:lang w:val="en-US"/>
-        </w:rPr>
-      </w:pPr>
-      <w:r>
-        <w:rPr>
-          <w:lang w:val="en-US"/>
-        </w:rPr>
-        <w:t xml:space="preserve">The configuration variable example in JSON </w:t>
-      </w:r>
-      <w:proofErr w:type="gramStart"/>
-      <w:r>
-        <w:rPr>
-          <w:lang w:val="en-US"/>
-        </w:rPr>
-        <w:t>is :</w:t>
-      </w:r>
-      <w:proofErr w:type="gramEnd"/>
+      <w:r>
+        <w:rPr>
+          <w:lang w:val="en-US"/>
+        </w:rPr>
+        <w:t>Dynamically , by calling the UPNP method of hte ALTUI device. Cf action « RegisterPlugin » in the S_ALTUI.xml service description.</w:t>
+      </w:r>
+    </w:p>
+    <w:p>
+      <w:pPr>
+        <w:rPr>
+          <w:lang w:val="en-US"/>
+        </w:rPr>
+      </w:pPr>
+      <w:r>
+        <w:rPr>
+          <w:lang w:val="en-US"/>
+        </w:rPr>
+        <w:t>The configuration variable example in JSON is :</w:t>
+      </w:r>
     </w:p>
     <w:p>
       <w:pPr>
@@ -638,29 +551,7 @@
           <w:szCs w:val="20"/>
           <w:lang w:val="en-US" w:eastAsia="fr-FR"/>
         </w:rPr>
-        <w:t xml:space="preserve">  "</w:t>
-      </w:r>
-      <w:proofErr w:type="gramStart"/>
-      <w:r>
-        <w:rPr>
-          <w:rFonts w:ascii="Courier New" w:eastAsia="Times New Roman" w:hAnsi="Courier New" w:cs="Courier New"/>
-          <w:color w:val="000000"/>
-          <w:sz w:val="20"/>
-          <w:szCs w:val="20"/>
-          <w:lang w:val="en-US" w:eastAsia="fr-FR"/>
-        </w:rPr>
-        <w:t>urn:</w:t>
-      </w:r>
-      <w:proofErr w:type="gramEnd"/>
-      <w:r>
-        <w:rPr>
-          <w:rFonts w:ascii="Courier New" w:eastAsia="Times New Roman" w:hAnsi="Courier New" w:cs="Courier New"/>
-          <w:color w:val="000000"/>
-          <w:sz w:val="20"/>
-          <w:szCs w:val="20"/>
-          <w:lang w:val="en-US" w:eastAsia="fr-FR"/>
-        </w:rPr>
-        <w:t>schemas-micasaverde-com:device:PowerMeter:1": {</w:t>
+        <w:t xml:space="preserve">  "urn:schemas-micasaverde-com:device:PowerMeter:1": {</w:t>
       </w:r>
     </w:p>
     <w:p>
@@ -844,29 +735,7 @@
           <w:szCs w:val="20"/>
           <w:lang w:val="en-US" w:eastAsia="fr-FR"/>
         </w:rPr>
-        <w:t xml:space="preserve">  "</w:t>
-      </w:r>
-      <w:proofErr w:type="gramStart"/>
-      <w:r>
-        <w:rPr>
-          <w:rFonts w:ascii="Courier New" w:eastAsia="Times New Roman" w:hAnsi="Courier New" w:cs="Courier New"/>
-          <w:color w:val="000000"/>
-          <w:sz w:val="20"/>
-          <w:szCs w:val="20"/>
-          <w:lang w:val="en-US" w:eastAsia="fr-FR"/>
-        </w:rPr>
-        <w:t>urn:</w:t>
-      </w:r>
-      <w:proofErr w:type="gramEnd"/>
-      <w:r>
-        <w:rPr>
-          <w:rFonts w:ascii="Courier New" w:eastAsia="Times New Roman" w:hAnsi="Courier New" w:cs="Courier New"/>
-          <w:color w:val="000000"/>
-          <w:sz w:val="20"/>
-          <w:szCs w:val="20"/>
-          <w:lang w:val="en-US" w:eastAsia="fr-FR"/>
-        </w:rPr>
-        <w:t>schemas-rts-services-com:device:ProgramLogicEG:1": {</w:t>
+        <w:t xml:space="preserve">  "urn:schemas-rts-services-com:device:ProgramLogicEG:1": {</w:t>
       </w:r>
     </w:p>
     <w:p>
@@ -1050,29 +919,7 @@
           <w:szCs w:val="20"/>
           <w:lang w:val="en-US" w:eastAsia="fr-FR"/>
         </w:rPr>
-        <w:t xml:space="preserve">  "</w:t>
-      </w:r>
-      <w:proofErr w:type="gramStart"/>
-      <w:r>
-        <w:rPr>
-          <w:rFonts w:ascii="Courier New" w:eastAsia="Times New Roman" w:hAnsi="Courier New" w:cs="Courier New"/>
-          <w:color w:val="000000"/>
-          <w:sz w:val="20"/>
-          <w:szCs w:val="20"/>
-          <w:lang w:val="en-US" w:eastAsia="fr-FR"/>
-        </w:rPr>
-        <w:t>urn:</w:t>
-      </w:r>
-      <w:proofErr w:type="gramEnd"/>
-      <w:r>
-        <w:rPr>
-          <w:rFonts w:ascii="Courier New" w:eastAsia="Times New Roman" w:hAnsi="Courier New" w:cs="Courier New"/>
-          <w:color w:val="000000"/>
-          <w:sz w:val="20"/>
-          <w:szCs w:val="20"/>
-          <w:lang w:val="en-US" w:eastAsia="fr-FR"/>
-        </w:rPr>
-        <w:t>schemas-upnp-org:device:IPX800:1": {</w:t>
+        <w:t xml:space="preserve">  "urn:schemas-upnp-org:device:IPX800:1": {</w:t>
       </w:r>
     </w:p>
     <w:p>
@@ -1210,7 +1057,6 @@
           <w:szCs w:val="20"/>
           <w:lang w:val="en-US" w:eastAsia="fr-FR"/>
         </w:rPr>
-        <w:lastRenderedPageBreak/>
         <w:t xml:space="preserve">  },</w:t>
       </w:r>
     </w:p>
@@ -1257,29 +1103,7 @@
           <w:szCs w:val="20"/>
           <w:lang w:val="en-US" w:eastAsia="fr-FR"/>
         </w:rPr>
-        <w:t xml:space="preserve">  "</w:t>
-      </w:r>
-      <w:proofErr w:type="gramStart"/>
-      <w:r>
-        <w:rPr>
-          <w:rFonts w:ascii="Courier New" w:eastAsia="Times New Roman" w:hAnsi="Courier New" w:cs="Courier New"/>
-          <w:color w:val="000000"/>
-          <w:sz w:val="20"/>
-          <w:szCs w:val="20"/>
-          <w:lang w:val="en-US" w:eastAsia="fr-FR"/>
-        </w:rPr>
-        <w:t>urn:</w:t>
-      </w:r>
-      <w:proofErr w:type="gramEnd"/>
-      <w:r>
-        <w:rPr>
-          <w:rFonts w:ascii="Courier New" w:eastAsia="Times New Roman" w:hAnsi="Courier New" w:cs="Courier New"/>
-          <w:color w:val="000000"/>
-          <w:sz w:val="20"/>
-          <w:szCs w:val="20"/>
-          <w:lang w:val="en-US" w:eastAsia="fr-FR"/>
-        </w:rPr>
-        <w:t>schemas-micasaverde-com:device:SmokeSensor:1": {</w:t>
+        <w:t xml:space="preserve">  "urn:schemas-micasaverde-com:device:SmokeSensor:1": {</w:t>
       </w:r>
     </w:p>
     <w:p>
@@ -1463,29 +1287,7 @@
           <w:szCs w:val="20"/>
           <w:lang w:val="en-US" w:eastAsia="fr-FR"/>
         </w:rPr>
-        <w:t xml:space="preserve">  "</w:t>
-      </w:r>
-      <w:proofErr w:type="gramStart"/>
-      <w:r>
-        <w:rPr>
-          <w:rFonts w:ascii="Courier New" w:eastAsia="Times New Roman" w:hAnsi="Courier New" w:cs="Courier New"/>
-          <w:color w:val="000000"/>
-          <w:sz w:val="20"/>
-          <w:szCs w:val="20"/>
-          <w:lang w:val="en-US" w:eastAsia="fr-FR"/>
-        </w:rPr>
-        <w:t>urn:</w:t>
-      </w:r>
-      <w:proofErr w:type="gramEnd"/>
-      <w:r>
-        <w:rPr>
-          <w:rFonts w:ascii="Courier New" w:eastAsia="Times New Roman" w:hAnsi="Courier New" w:cs="Courier New"/>
-          <w:color w:val="000000"/>
-          <w:sz w:val="20"/>
-          <w:szCs w:val="20"/>
-          <w:lang w:val="en-US" w:eastAsia="fr-FR"/>
-        </w:rPr>
-        <w:t>schemas-a-lurker-com:device:InfoViewer:1": {</w:t>
+        <w:t xml:space="preserve">  "urn:schemas-a-lurker-com:device:InfoViewer:1": {</w:t>
       </w:r>
     </w:p>
     <w:p>
@@ -1669,29 +1471,7 @@
           <w:szCs w:val="20"/>
           <w:lang w:val="en-US" w:eastAsia="fr-FR"/>
         </w:rPr>
-        <w:t xml:space="preserve">  "</w:t>
-      </w:r>
-      <w:proofErr w:type="gramStart"/>
-      <w:r>
-        <w:rPr>
-          <w:rFonts w:ascii="Courier New" w:eastAsia="Times New Roman" w:hAnsi="Courier New" w:cs="Courier New"/>
-          <w:color w:val="000000"/>
-          <w:sz w:val="20"/>
-          <w:szCs w:val="20"/>
-          <w:lang w:val="en-US" w:eastAsia="fr-FR"/>
-        </w:rPr>
-        <w:t>urn:</w:t>
-      </w:r>
-      <w:proofErr w:type="gramEnd"/>
-      <w:r>
-        <w:rPr>
-          <w:rFonts w:ascii="Courier New" w:eastAsia="Times New Roman" w:hAnsi="Courier New" w:cs="Courier New"/>
-          <w:color w:val="000000"/>
-          <w:sz w:val="20"/>
-          <w:szCs w:val="20"/>
-          <w:lang w:val="en-US" w:eastAsia="fr-FR"/>
-        </w:rPr>
-        <w:t>schemas-upnp-org:device:IPhoneLocator:1": {</w:t>
+        <w:t xml:space="preserve">  "urn:schemas-upnp-org:device:IPhoneLocator:1": {</w:t>
       </w:r>
     </w:p>
     <w:p>
@@ -1962,6 +1742,7 @@
           <w:u w:val="single"/>
           <w:lang w:val="en-US"/>
         </w:rPr>
+        <w:lastRenderedPageBreak/>
         <w:t xml:space="preserve">NOTE </w:t>
       </w:r>
     </w:p>
@@ -1976,19 +1757,11 @@
           <w:lang w:val="en-US"/>
         </w:rPr>
       </w:pPr>
-      <w:proofErr w:type="gramStart"/>
-      <w:r>
-        <w:rPr>
-          <w:lang w:val="en-US"/>
-        </w:rPr>
-        <w:t>functions</w:t>
-      </w:r>
-      <w:proofErr w:type="gramEnd"/>
-      <w:r>
-        <w:rPr>
-          <w:lang w:val="en-US"/>
-        </w:rPr>
-        <w:t xml:space="preserve"> are using the javascript module pattern so are like « objectname ». « method »</w:t>
+      <w:r>
+        <w:rPr>
+          <w:lang w:val="en-US"/>
+        </w:rPr>
+        <w:t>functions are using the javascript module pattern so are like « objectname ». « method »</w:t>
       </w:r>
     </w:p>
     <w:p>
@@ -2153,19 +1926,11 @@
                 <w:lang w:val="en-US"/>
               </w:rPr>
             </w:pPr>
-            <w:proofErr w:type="gramStart"/>
             <w:r>
               <w:rPr>
                 <w:lang w:val="en-US"/>
               </w:rPr>
-              <w:t>device :</w:t>
-            </w:r>
-            <w:proofErr w:type="gramEnd"/>
-            <w:r>
-              <w:rPr>
-                <w:lang w:val="en-US"/>
-              </w:rPr>
-              <w:t xml:space="preserve"> a ALTUI device object.</w:t>
+              <w:t>device : a ALTUI device object.</w:t>
             </w:r>
           </w:p>
           <w:p>
@@ -2183,19 +1948,11 @@
                 <w:lang w:val="en-US"/>
               </w:rPr>
             </w:pPr>
-            <w:proofErr w:type="gramStart"/>
             <w:r>
               <w:rPr>
                 <w:lang w:val="en-US"/>
               </w:rPr>
-              <w:t>device.altuiid</w:t>
-            </w:r>
-            <w:proofErr w:type="gramEnd"/>
-            <w:r>
-              <w:rPr>
-                <w:lang w:val="en-US"/>
-              </w:rPr>
-              <w:t xml:space="preserve"> is the unique ID for ALTUI and is needed to uniquely identify a device , even in the case of a multicontroller setup.</w:t>
+              <w:t>device.altuiid is the unique ID for ALTUI and is needed to uniquely identify a device , even in the case of a multicontroller setup.</w:t>
             </w:r>
           </w:p>
         </w:tc>
@@ -2226,7 +1983,7 @@
                 <w:noProof/>
                 <w:sz w:val="18"/>
                 <w:szCs w:val="20"/>
-                <w:lang w:val="en-US" w:eastAsia="fr-FR"/>
+                <w:lang w:eastAsia="fr-FR"/>
               </w:rPr>
               <w:drawing>
                 <wp:inline distT="0" distB="0" distL="0" distR="0" wp14:anchorId="3E7F4B0D" wp14:editId="346F1215">
@@ -2344,21 +2101,7 @@
               <w:rPr>
                 <w:lang w:val="en-US"/>
               </w:rPr>
-              <w:t>Returns a CSS valid string. See ALTUI_</w:t>
-            </w:r>
-            <w:proofErr w:type="gramStart"/>
-            <w:r>
-              <w:rPr>
-                <w:lang w:val="en-US"/>
-              </w:rPr>
-              <w:t>PluginDisplays.getStyle(</w:t>
-            </w:r>
-            <w:proofErr w:type="gramEnd"/>
-            <w:r>
-              <w:rPr>
-                <w:lang w:val="en-US"/>
-              </w:rPr>
-              <w:t>) for example.</w:t>
+              <w:t>Returns a CSS valid string. See ALTUI_PluginDisplays.getStyle() for example.</w:t>
             </w:r>
           </w:p>
         </w:tc>
@@ -2596,19 +2339,11 @@
                 <w:lang w:val="en-US"/>
               </w:rPr>
             </w:pPr>
-            <w:proofErr w:type="gramStart"/>
             <w:r>
               <w:rPr>
                 <w:lang w:val="en-US"/>
               </w:rPr>
-              <w:t>device :</w:t>
-            </w:r>
-            <w:proofErr w:type="gramEnd"/>
-            <w:r>
-              <w:rPr>
-                <w:lang w:val="en-US"/>
-              </w:rPr>
-              <w:t xml:space="preserve"> a ALTUI device object.</w:t>
+              <w:t>device : a ALTUI device object.</w:t>
             </w:r>
           </w:p>
         </w:tc>
@@ -2722,6 +2457,7 @@
         <w:rPr>
           <w:lang w:val="en-US"/>
         </w:rPr>
+        <w:lastRenderedPageBreak/>
         <w:t>Development Rules</w:t>
       </w:r>
     </w:p>
@@ -3039,6 +2775,7 @@
         <w:rPr>
           <w:lang w:val="en-US"/>
         </w:rPr>
+        <w:lastRenderedPageBreak/>
         <w:t>Step by Step example for the virtual switch</w:t>
       </w:r>
     </w:p>
@@ -3086,19 +2823,11 @@
         </w:rPr>
         <w:t xml:space="preserve">We are going to use the default configuration method, so we go into L_ALTUI.lua and search for </w:t>
       </w:r>
-      <w:proofErr w:type="gramStart"/>
-      <w:r>
-        <w:rPr>
-          <w:lang w:val="en-US"/>
-        </w:rPr>
-        <w:t>getDefaultConfig(</w:t>
-      </w:r>
-      <w:proofErr w:type="gramEnd"/>
-      <w:r>
-        <w:rPr>
-          <w:lang w:val="en-US"/>
-        </w:rPr>
-        <w:t>)</w:t>
+      <w:r>
+        <w:rPr>
+          <w:lang w:val="en-US"/>
+        </w:rPr>
+        <w:t>getDefaultConfig()</w:t>
       </w:r>
       <w:r>
         <w:rPr>
@@ -3188,7 +2917,6 @@
         </w:rPr>
         <w:tab/>
       </w:r>
-      <w:proofErr w:type="gramStart"/>
       <w:r>
         <w:rPr>
           <w:rFonts w:ascii="Courier New" w:eastAsia="Times New Roman" w:hAnsi="Courier New" w:cs="Courier New"/>
@@ -3197,18 +2925,7 @@
           <w:szCs w:val="20"/>
           <w:lang w:val="en-US" w:eastAsia="fr-FR"/>
         </w:rPr>
-        <w:t>tbl[</w:t>
-      </w:r>
-      <w:proofErr w:type="gramEnd"/>
-      <w:r>
-        <w:rPr>
-          <w:rFonts w:ascii="Courier New" w:eastAsia="Times New Roman" w:hAnsi="Courier New" w:cs="Courier New"/>
-          <w:color w:val="000000"/>
-          <w:sz w:val="20"/>
-          <w:szCs w:val="20"/>
-          <w:lang w:val="en-US" w:eastAsia="fr-FR"/>
-        </w:rPr>
-        <w:t>"urn:schemas-upnp-org:device:VSwitch:1"]= {</w:t>
+        <w:t>tbl["urn:schemas-upnp-org:device:VSwitch:1"]= {</w:t>
       </w:r>
     </w:p>
     <w:p>
@@ -3396,28 +3113,7 @@
           <w:color w:val="C00000"/>
           <w:lang w:val="en-US"/>
         </w:rPr>
-        <w:t xml:space="preserve">Step2: implement the </w:t>
-      </w:r>
-      <w:r>
-        <w:rPr>
-          <w:color w:val="C00000"/>
-          <w:lang w:val="en-US"/>
-        </w:rPr>
-        <w:t>drawVswitch</w:t>
-      </w:r>
-      <w:r>
-        <w:rPr>
-          <w:color w:val="C00000"/>
-          <w:lang w:val="en-US"/>
-        </w:rPr>
-        <w:t xml:space="preserve"> method of the object </w:t>
-      </w:r>
-      <w:r>
-        <w:rPr>
-          <w:color w:val="C00000"/>
-          <w:lang w:val="en-US"/>
-        </w:rPr>
-        <w:t>ALTUI_PluginDisplays</w:t>
+        <w:t>Step2: implement the drawVswitch method of the object ALTUI_PluginDisplays</w:t>
       </w:r>
     </w:p>
     <w:p>
@@ -3483,13 +3179,7 @@
         <w:rPr>
           <w:lang w:val="en-US"/>
         </w:rPr>
-        <w:t>MultiBox.getStatus</w:t>
-      </w:r>
-      <w:r>
-        <w:rPr>
-          <w:lang w:val="en-US"/>
-        </w:rPr>
-        <w:t>() api, we get the current status of the vswitch device</w:t>
+        <w:t>MultiBox.getStatus() api, we get the current status of the vswitch device</w:t>
       </w:r>
       <w:r>
         <w:rPr>
@@ -3531,38 +3221,43 @@
         <w:rPr>
           <w:lang w:val="en-US"/>
         </w:rPr>
-        <w:t xml:space="preserve">We add a &lt;script&gt; object in the html page to handle the click event on the onoff button. </w:t>
-      </w:r>
-      <w:proofErr w:type="gramStart"/>
-      <w:r>
-        <w:rPr>
-          <w:lang w:val="en-US"/>
-        </w:rPr>
-        <w:t>touchend</w:t>
-      </w:r>
-      <w:proofErr w:type="gramEnd"/>
-      <w:r>
-        <w:rPr>
-          <w:lang w:val="en-US"/>
-        </w:rPr>
-        <w:t xml:space="preserve"> is an event for iPad/touch screen devices.  When a click is received, we use the </w:t>
-      </w:r>
-      <w:r>
-        <w:rPr>
-          <w:rFonts w:ascii="Courier New" w:hAnsi="Courier New" w:cs="Courier New"/>
-          <w:sz w:val="14"/>
-          <w:szCs w:val="16"/>
-        </w:rPr>
-        <w:t>ALTUI_</w:t>
-      </w:r>
-      <w:proofErr w:type="gramStart"/>
-      <w:r>
-        <w:rPr>
-          <w:rFonts w:ascii="Courier New" w:hAnsi="Courier New" w:cs="Courier New"/>
-          <w:sz w:val="14"/>
-          <w:szCs w:val="16"/>
-        </w:rPr>
-        <w:t>PluginDisplays.toggleVswitch</w:t>
+        <w:t xml:space="preserve">We add a &lt;script&gt; object in the html page to handle the click event on the onoff button. touchend is an event for iPad/touch screen devices.  When a click is received, we use the </w:t>
+      </w:r>
+      <w:r>
+        <w:rPr>
+          <w:rFonts w:ascii="Courier New" w:hAnsi="Courier New" w:cs="Courier New"/>
+          <w:sz w:val="14"/>
+          <w:szCs w:val="16"/>
+        </w:rPr>
+        <w:t>ALTUI_PluginDisplays.toggleVswitch</w:t>
+      </w:r>
+      <w:r>
+        <w:rPr>
+          <w:rFonts w:ascii="Courier New" w:hAnsi="Courier New" w:cs="Courier New"/>
+          <w:sz w:val="14"/>
+          <w:szCs w:val="16"/>
+        </w:rPr>
+        <w:t xml:space="preserve">() </w:t>
+      </w:r>
+      <w:r>
+        <w:rPr>
+          <w:lang w:val="en-US"/>
+        </w:rPr>
+        <w:t>method to toggle the vswitch device status.</w:t>
+      </w:r>
+      <w:r>
+        <w:rPr>
+          <w:lang w:val="en-US"/>
+        </w:rPr>
+        <w:t xml:space="preserve"> </w:t>
+      </w:r>
+      <w:r>
+        <w:rPr>
+          <w:rFonts w:ascii="Courier New" w:hAnsi="Courier New" w:cs="Courier New"/>
+          <w:sz w:val="14"/>
+          <w:szCs w:val="16"/>
+        </w:rPr>
+        <w:t>ALTUI_PluginDisplays.toggleButton</w:t>
       </w:r>
       <w:r>
         <w:rPr>
@@ -3572,60 +3267,6 @@
         </w:rPr>
         <w:t>(</w:t>
       </w:r>
-      <w:proofErr w:type="gramEnd"/>
-      <w:r>
-        <w:rPr>
-          <w:rFonts w:ascii="Courier New" w:hAnsi="Courier New" w:cs="Courier New"/>
-          <w:sz w:val="14"/>
-          <w:szCs w:val="16"/>
-        </w:rPr>
-        <w:t xml:space="preserve">) </w:t>
-      </w:r>
-      <w:r>
-        <w:rPr>
-          <w:lang w:val="en-US"/>
-        </w:rPr>
-        <w:t xml:space="preserve">method to toggle the vswitch device </w:t>
-      </w:r>
-      <w:r>
-        <w:rPr>
-          <w:lang w:val="en-US"/>
-        </w:rPr>
-        <w:lastRenderedPageBreak/>
-        <w:t>status.</w:t>
-      </w:r>
-      <w:r>
-        <w:rPr>
-          <w:lang w:val="en-US"/>
-        </w:rPr>
-        <w:t xml:space="preserve"> </w:t>
-      </w:r>
-      <w:r>
-        <w:rPr>
-          <w:rFonts w:ascii="Courier New" w:hAnsi="Courier New" w:cs="Courier New"/>
-          <w:sz w:val="14"/>
-          <w:szCs w:val="16"/>
-        </w:rPr>
-        <w:t>ALTUI_</w:t>
-      </w:r>
-      <w:proofErr w:type="gramStart"/>
-      <w:r>
-        <w:rPr>
-          <w:rFonts w:ascii="Courier New" w:hAnsi="Courier New" w:cs="Courier New"/>
-          <w:sz w:val="14"/>
-          <w:szCs w:val="16"/>
-        </w:rPr>
-        <w:t>PluginDisplays.toggleButton</w:t>
-      </w:r>
-      <w:r>
-        <w:rPr>
-          <w:rFonts w:ascii="Courier New" w:hAnsi="Courier New" w:cs="Courier New"/>
-          <w:sz w:val="14"/>
-          <w:szCs w:val="16"/>
-        </w:rPr>
-        <w:t>(</w:t>
-      </w:r>
-      <w:proofErr w:type="gramEnd"/>
       <w:r>
         <w:rPr>
           <w:rFonts w:ascii="Courier New" w:hAnsi="Courier New" w:cs="Courier New"/>
@@ -3720,25 +3361,7 @@
           <w:sz w:val="14"/>
           <w:szCs w:val="16"/>
         </w:rPr>
-        <w:t>Callback (id</w:t>
-      </w:r>
-      <w:proofErr w:type="gramStart"/>
-      <w:r>
-        <w:rPr>
-          <w:rFonts w:ascii="Courier New" w:hAnsi="Courier New" w:cs="Courier New"/>
-          <w:sz w:val="14"/>
-          <w:szCs w:val="16"/>
-        </w:rPr>
-        <w:t>,newval</w:t>
-      </w:r>
-      <w:proofErr w:type="gramEnd"/>
-      <w:r>
-        <w:rPr>
-          <w:rFonts w:ascii="Courier New" w:hAnsi="Courier New" w:cs="Courier New"/>
-          <w:sz w:val="14"/>
-          <w:szCs w:val="16"/>
-        </w:rPr>
-        <w:t>) : a callback function which receives the complementary value for the button ( OFF if it was ON , ON if it was OFF )</w:t>
+        <w:t>Callback (id,newval) : a callback function which receives the complementary value for the button ( OFF if it was ON , ON if it was OFF )</w:t>
       </w:r>
     </w:p>
     <w:p>
@@ -3764,29 +3387,13 @@
           <w:sz w:val="14"/>
           <w:szCs w:val="16"/>
         </w:rPr>
-        <w:t>ALTUI_</w:t>
-      </w:r>
-      <w:proofErr w:type="gramStart"/>
-      <w:r>
-        <w:rPr>
-          <w:rFonts w:ascii="Courier New" w:hAnsi="Courier New" w:cs="Courier New"/>
-          <w:sz w:val="14"/>
-          <w:szCs w:val="16"/>
-        </w:rPr>
-        <w:t>PluginDisplays.toggleButton</w:t>
-      </w:r>
-      <w:r>
-        <w:rPr>
-          <w:lang w:val="en-US"/>
-        </w:rPr>
-        <w:t xml:space="preserve">  callback</w:t>
-      </w:r>
-      <w:proofErr w:type="gramEnd"/>
-      <w:r>
-        <w:rPr>
-          <w:lang w:val="en-US"/>
-        </w:rPr>
-        <w:t xml:space="preserve">  function, we call </w:t>
+        <w:t>ALTUI_PluginDisplays.toggleButton</w:t>
+      </w:r>
+      <w:r>
+        <w:rPr>
+          <w:lang w:val="en-US"/>
+        </w:rPr>
+        <w:t xml:space="preserve">  callback  function, we call </w:t>
       </w:r>
       <w:r>
         <w:rPr>
@@ -3857,25 +3464,7 @@
                 <w:sz w:val="14"/>
                 <w:szCs w:val="16"/>
               </w:rPr>
-              <w:t xml:space="preserve">var ALTUI_PluginDisplays= </w:t>
-            </w:r>
-            <w:proofErr w:type="gramStart"/>
-            <w:r>
-              <w:rPr>
-                <w:rFonts w:ascii="Courier New" w:hAnsi="Courier New" w:cs="Courier New"/>
-                <w:sz w:val="14"/>
-                <w:szCs w:val="16"/>
-              </w:rPr>
-              <w:t>( function</w:t>
-            </w:r>
-            <w:proofErr w:type="gramEnd"/>
-            <w:r>
-              <w:rPr>
-                <w:rFonts w:ascii="Courier New" w:hAnsi="Courier New" w:cs="Courier New"/>
-                <w:sz w:val="14"/>
-                <w:szCs w:val="16"/>
-              </w:rPr>
-              <w:t xml:space="preserve">( window, undefined ) {  </w:t>
+              <w:t xml:space="preserve">var ALTUI_PluginDisplays= ( function( window, undefined ) {  </w:t>
             </w:r>
           </w:p>
           <w:p>
@@ -3918,25 +3507,7 @@
                 <w:sz w:val="14"/>
                 <w:szCs w:val="16"/>
               </w:rPr>
-              <w:t>function _</w:t>
-            </w:r>
-            <w:proofErr w:type="gramStart"/>
-            <w:r>
-              <w:rPr>
-                <w:rFonts w:ascii="Courier New" w:hAnsi="Courier New" w:cs="Courier New"/>
-                <w:sz w:val="14"/>
-                <w:szCs w:val="16"/>
-              </w:rPr>
-              <w:t>drawVswitch(</w:t>
-            </w:r>
-            <w:proofErr w:type="gramEnd"/>
-            <w:r>
-              <w:rPr>
-                <w:rFonts w:ascii="Courier New" w:hAnsi="Courier New" w:cs="Courier New"/>
-                <w:sz w:val="14"/>
-                <w:szCs w:val="16"/>
-              </w:rPr>
-              <w:t xml:space="preserve"> device ) {</w:t>
+              <w:t>function _drawVswitch( device ) {</w:t>
             </w:r>
           </w:p>
           <w:p>
@@ -3986,25 +3557,7 @@
                 <w:sz w:val="14"/>
                 <w:szCs w:val="16"/>
               </w:rPr>
-              <w:t xml:space="preserve">var status = </w:t>
-            </w:r>
-            <w:proofErr w:type="gramStart"/>
-            <w:r>
-              <w:rPr>
-                <w:rFonts w:ascii="Courier New" w:hAnsi="Courier New" w:cs="Courier New"/>
-                <w:sz w:val="14"/>
-                <w:szCs w:val="16"/>
-              </w:rPr>
-              <w:t>parseInt(</w:t>
-            </w:r>
-            <w:proofErr w:type="gramEnd"/>
-            <w:r>
-              <w:rPr>
-                <w:rFonts w:ascii="Courier New" w:hAnsi="Courier New" w:cs="Courier New"/>
-                <w:sz w:val="14"/>
-                <w:szCs w:val="16"/>
-              </w:rPr>
-              <w:t xml:space="preserve">MultiBox.getStatus( device, 'urn:upnp-org:serviceId:VSwitch1', 'Status' )); </w:t>
+              <w:t xml:space="preserve">var status = parseInt(MultiBox.getStatus( device, 'urn:upnp-org:serviceId:VSwitch1', 'Status' )); </w:t>
             </w:r>
           </w:p>
           <w:p>
@@ -4029,25 +3582,7 @@
                 <w:sz w:val="14"/>
                 <w:szCs w:val="16"/>
               </w:rPr>
-              <w:t>html += ALTUI_</w:t>
-            </w:r>
-            <w:proofErr w:type="gramStart"/>
-            <w:r>
-              <w:rPr>
-                <w:rFonts w:ascii="Courier New" w:hAnsi="Courier New" w:cs="Courier New"/>
-                <w:sz w:val="14"/>
-                <w:szCs w:val="16"/>
-              </w:rPr>
-              <w:t>PluginDisplays.createOnOffButton(</w:t>
-            </w:r>
-            <w:proofErr w:type="gramEnd"/>
-            <w:r>
-              <w:rPr>
-                <w:rFonts w:ascii="Courier New" w:hAnsi="Courier New" w:cs="Courier New"/>
-                <w:sz w:val="14"/>
-                <w:szCs w:val="16"/>
-              </w:rPr>
-              <w:t xml:space="preserve"> status,"altui-vswitch-"+device.altuiid, _T("OFF,ON") , "pull-right");</w:t>
+              <w:t>html += ALTUI_PluginDisplays.createOnOffButton( status,"altui-vswitch-"+device.altuiid, _T("OFF,ON") , "pull-right");</w:t>
             </w:r>
           </w:p>
           <w:p>
@@ -4072,25 +3607,7 @@
                 <w:sz w:val="14"/>
                 <w:szCs w:val="16"/>
               </w:rPr>
-              <w:t>$.</w:t>
-            </w:r>
-            <w:proofErr w:type="gramStart"/>
-            <w:r>
-              <w:rPr>
-                <w:rFonts w:ascii="Courier New" w:hAnsi="Courier New" w:cs="Courier New"/>
-                <w:sz w:val="14"/>
-                <w:szCs w:val="16"/>
-              </w:rPr>
-              <w:t>each(</w:t>
-            </w:r>
-            <w:proofErr w:type="gramEnd"/>
-            <w:r>
-              <w:rPr>
-                <w:rFonts w:ascii="Courier New" w:hAnsi="Courier New" w:cs="Courier New"/>
-                <w:sz w:val="14"/>
-                <w:szCs w:val="16"/>
-              </w:rPr>
-              <w:t xml:space="preserve"> ['Text1','Text2'],function(i,v) {</w:t>
+              <w:t>$.each( ['Text1','Text2'],function(i,v) {</w:t>
             </w:r>
           </w:p>
           <w:p>
@@ -4123,25 +3640,7 @@
                 <w:sz w:val="14"/>
                 <w:szCs w:val="16"/>
               </w:rPr>
-              <w:t xml:space="preserve">var dl1 = </w:t>
-            </w:r>
-            <w:proofErr w:type="gramStart"/>
-            <w:r>
-              <w:rPr>
-                <w:rFonts w:ascii="Courier New" w:hAnsi="Courier New" w:cs="Courier New"/>
-                <w:sz w:val="14"/>
-                <w:szCs w:val="16"/>
-              </w:rPr>
-              <w:t>MultiBox.getStatus(</w:t>
-            </w:r>
-            <w:proofErr w:type="gramEnd"/>
-            <w:r>
-              <w:rPr>
-                <w:rFonts w:ascii="Courier New" w:hAnsi="Courier New" w:cs="Courier New"/>
-                <w:sz w:val="14"/>
-                <w:szCs w:val="16"/>
-              </w:rPr>
-              <w:t xml:space="preserve"> device, 'urn:upnp-org:serviceId:VSwitch1', v ); </w:t>
+              <w:t xml:space="preserve">var dl1 = MultiBox.getStatus( device, 'urn:upnp-org:serviceId:VSwitch1', v ); </w:t>
             </w:r>
           </w:p>
           <w:p>
@@ -4208,25 +3707,7 @@
                 <w:szCs w:val="16"/>
               </w:rPr>
               <w:tab/>
-              <w:t>html += $("&lt;div class='altui-vswitch-text'&gt;&lt;/div&gt;").text(dl1).</w:t>
-            </w:r>
-            <w:proofErr w:type="gramStart"/>
-            <w:r>
-              <w:rPr>
-                <w:rFonts w:ascii="Courier New" w:hAnsi="Courier New" w:cs="Courier New"/>
-                <w:sz w:val="14"/>
-                <w:szCs w:val="16"/>
-              </w:rPr>
-              <w:t>wrap(</w:t>
-            </w:r>
-            <w:proofErr w:type="gramEnd"/>
-            <w:r>
-              <w:rPr>
-                <w:rFonts w:ascii="Courier New" w:hAnsi="Courier New" w:cs="Courier New"/>
-                <w:sz w:val="14"/>
-                <w:szCs w:val="16"/>
-              </w:rPr>
-              <w:t xml:space="preserve"> "&lt;div&gt;&lt;/div&gt;" ).parent().html()</w:t>
+              <w:t>html += $("&lt;div class='altui-vswitch-text'&gt;&lt;/div&gt;").text(dl1).wrap( "&lt;div&gt;&lt;/div&gt;" ).parent().html()</w:t>
             </w:r>
           </w:p>
           <w:p>
@@ -4410,6 +3891,7 @@
                 <w:sz w:val="14"/>
                 <w:szCs w:val="16"/>
               </w:rPr>
+              <w:lastRenderedPageBreak/>
               <w:tab/>
             </w:r>
           </w:p>
@@ -4586,25 +4068,7 @@
                 <w:szCs w:val="16"/>
               </w:rPr>
               <w:tab/>
-              <w:t>ALTUI_</w:t>
-            </w:r>
-            <w:proofErr w:type="gramStart"/>
-            <w:r>
-              <w:rPr>
-                <w:rFonts w:ascii="Courier New" w:hAnsi="Courier New" w:cs="Courier New"/>
-                <w:sz w:val="14"/>
-                <w:szCs w:val="16"/>
-              </w:rPr>
-              <w:t>PluginDisplays.toggleButton(</w:t>
-            </w:r>
-            <w:proofErr w:type="gramEnd"/>
-            <w:r>
-              <w:rPr>
-                <w:rFonts w:ascii="Courier New" w:hAnsi="Courier New" w:cs="Courier New"/>
-                <w:sz w:val="14"/>
-                <w:szCs w:val="16"/>
-              </w:rPr>
-              <w:t>altuiid, htmlid, 'urn:upnp-org:serviceId:VSwitch1', 'Status', function(id,newval) {</w:t>
+              <w:t>ALTUI_PluginDisplays.toggleButton(altuiid, htmlid, 'urn:upnp-org:serviceId:VSwitch1', 'Status', function(id,newval) {</w:t>
             </w:r>
           </w:p>
           <w:p>
@@ -4638,24 +4102,7 @@
                 <w:szCs w:val="16"/>
               </w:rPr>
               <w:tab/>
-            </w:r>
-            <w:proofErr w:type="gramStart"/>
-            <w:r>
-              <w:rPr>
-                <w:rFonts w:ascii="Courier New" w:hAnsi="Courier New" w:cs="Courier New"/>
-                <w:sz w:val="14"/>
-                <w:szCs w:val="16"/>
-              </w:rPr>
-              <w:t>MultiBox.runActionByAltuiID(</w:t>
-            </w:r>
-            <w:proofErr w:type="gramEnd"/>
-            <w:r>
-              <w:rPr>
-                <w:rFonts w:ascii="Courier New" w:hAnsi="Courier New" w:cs="Courier New"/>
-                <w:sz w:val="14"/>
-                <w:szCs w:val="16"/>
-              </w:rPr>
-              <w:t xml:space="preserve"> altuiid, 'urn:upnp-org:serviceId:VSwitch1', 'SetTarget', {newTargetValue:newval} );</w:t>
+              <w:t>MultiBox.runActionByAltuiID( altuiid, 'urn:upnp-org:serviceId:VSwitch1', 'SetTarget', {newTargetValue:newval} );</w:t>
             </w:r>
           </w:p>
           <w:p>
@@ -4727,23 +4174,13 @@
                 <w:szCs w:val="16"/>
               </w:rPr>
             </w:pPr>
-            <w:proofErr w:type="gramStart"/>
-            <w:r>
-              <w:rPr>
-                <w:rFonts w:ascii="Courier New" w:hAnsi="Courier New" w:cs="Courier New"/>
-                <w:sz w:val="14"/>
-                <w:szCs w:val="16"/>
-              </w:rPr>
-              <w:t>})(</w:t>
-            </w:r>
-            <w:proofErr w:type="gramEnd"/>
-            <w:r>
-              <w:rPr>
-                <w:rFonts w:ascii="Courier New" w:hAnsi="Courier New" w:cs="Courier New"/>
-                <w:sz w:val="14"/>
-                <w:szCs w:val="16"/>
-              </w:rPr>
-              <w:t xml:space="preserve"> window );</w:t>
+            <w:r>
+              <w:rPr>
+                <w:rFonts w:ascii="Courier New" w:hAnsi="Courier New" w:cs="Courier New"/>
+                <w:sz w:val="14"/>
+                <w:szCs w:val="16"/>
+              </w:rPr>
+              <w:t>})( window );</w:t>
             </w:r>
           </w:p>
         </w:tc>
@@ -4787,6 +4224,7 @@
         <w:rPr>
           <w:lang w:val="en-US"/>
         </w:rPr>
+        <w:lastRenderedPageBreak/>
         <w:t>Other examples</w:t>
       </w:r>
     </w:p>
@@ -4885,33 +4323,13 @@
         <w:rPr>
           <w:lang w:val="en-US"/>
         </w:rPr>
-        <w:t>plugins.js</w:t>
-      </w:r>
-      <w:r>
-        <w:rPr>
-          <w:lang w:val="en-US"/>
-        </w:rPr>
-        <w:t xml:space="preserve"> with the </w:t>
-      </w:r>
-      <w:proofErr w:type="gramStart"/>
-      <w:r>
-        <w:rPr>
-          <w:lang w:val="en-US"/>
-        </w:rPr>
-        <w:t>getStyle(</w:t>
-      </w:r>
-      <w:proofErr w:type="gramEnd"/>
-      <w:r>
-        <w:rPr>
-          <w:lang w:val="en-US"/>
-        </w:rPr>
-        <w:t>)</w:t>
-      </w:r>
-      <w:r>
-        <w:rPr>
-          <w:lang w:val="en-US"/>
-        </w:rPr>
-        <w:t xml:space="preserve"> function</w:t>
+        <w:t xml:space="preserve">plugins.js with the </w:t>
+      </w:r>
+      <w:r>
+        <w:rPr>
+          <w:lang w:val="en-US"/>
+        </w:rPr>
+        <w:t>getStyle() function</w:t>
       </w:r>
       <w:r>
         <w:rPr>
@@ -4942,25 +4360,7 @@
           <w:sz w:val="14"/>
           <w:szCs w:val="16"/>
         </w:rPr>
-        <w:t>function _</w:t>
-      </w:r>
-      <w:proofErr w:type="gramStart"/>
-      <w:r>
-        <w:rPr>
-          <w:rFonts w:ascii="Courier New" w:hAnsi="Courier New" w:cs="Courier New"/>
-          <w:sz w:val="14"/>
-          <w:szCs w:val="16"/>
-        </w:rPr>
-        <w:t>getStyle(</w:t>
-      </w:r>
-      <w:proofErr w:type="gramEnd"/>
-      <w:r>
-        <w:rPr>
-          <w:rFonts w:ascii="Courier New" w:hAnsi="Courier New" w:cs="Courier New"/>
-          <w:sz w:val="14"/>
-          <w:szCs w:val="16"/>
-        </w:rPr>
-        <w:t>) {</w:t>
+        <w:t>function _getStyle() {</w:t>
       </w:r>
     </w:p>
     <w:p>
@@ -4994,24 +4394,7 @@
           <w:szCs w:val="16"/>
         </w:rPr>
         <w:tab/>
-      </w:r>
-      <w:proofErr w:type="gramStart"/>
-      <w:r>
-        <w:rPr>
-          <w:rFonts w:ascii="Courier New" w:hAnsi="Courier New" w:cs="Courier New"/>
-          <w:sz w:val="14"/>
-          <w:szCs w:val="16"/>
-        </w:rPr>
-        <w:t>var</w:t>
-      </w:r>
-      <w:proofErr w:type="gramEnd"/>
-      <w:r>
-        <w:rPr>
-          <w:rFonts w:ascii="Courier New" w:hAnsi="Courier New" w:cs="Courier New"/>
-          <w:sz w:val="14"/>
-          <w:szCs w:val="16"/>
-        </w:rPr>
-        <w:t xml:space="preserve"> style="";</w:t>
+        <w:t>var style="";</w:t>
       </w:r>
     </w:p>
     <w:p>
@@ -5045,24 +4428,7 @@
           <w:szCs w:val="16"/>
         </w:rPr>
         <w:tab/>
-      </w:r>
-      <w:proofErr w:type="gramStart"/>
-      <w:r>
-        <w:rPr>
-          <w:rFonts w:ascii="Courier New" w:hAnsi="Courier New" w:cs="Courier New"/>
-          <w:sz w:val="14"/>
-          <w:szCs w:val="16"/>
-        </w:rPr>
-        <w:t>style</w:t>
-      </w:r>
-      <w:proofErr w:type="gramEnd"/>
-      <w:r>
-        <w:rPr>
-          <w:rFonts w:ascii="Courier New" w:hAnsi="Courier New" w:cs="Courier New"/>
-          <w:sz w:val="14"/>
-          <w:szCs w:val="16"/>
-        </w:rPr>
-        <w:t xml:space="preserve"> += ".altui-watts, .altui-volts, .altui-dimmable, .altui-countdown  {font-size: 16px;}";</w:t>
+        <w:t>style += ".altui-watts, .altui-volts, .altui-dimmable, .altui-countdown  {font-size: 16px;}";</w:t>
       </w:r>
     </w:p>
     <w:p>
@@ -5096,24 +4462,7 @@
           <w:szCs w:val="16"/>
         </w:rPr>
         <w:tab/>
-      </w:r>
-      <w:proofErr w:type="gramStart"/>
-      <w:r>
-        <w:rPr>
-          <w:rFonts w:ascii="Courier New" w:hAnsi="Courier New" w:cs="Courier New"/>
-          <w:sz w:val="14"/>
-          <w:szCs w:val="16"/>
-        </w:rPr>
-        <w:t>style</w:t>
-      </w:r>
-      <w:proofErr w:type="gramEnd"/>
-      <w:r>
-        <w:rPr>
-          <w:rFonts w:ascii="Courier New" w:hAnsi="Courier New" w:cs="Courier New"/>
-          <w:sz w:val="14"/>
-          <w:szCs w:val="16"/>
-        </w:rPr>
-        <w:t xml:space="preserve"> += ".altui-temperature  {font-size: 16px;}";</w:t>
+        <w:t>style += ".altui-temperature  {font-size: 16px;}";</w:t>
       </w:r>
     </w:p>
     <w:p>
@@ -5147,24 +4496,7 @@
           <w:szCs w:val="16"/>
         </w:rPr>
         <w:tab/>
-      </w:r>
-      <w:proofErr w:type="gramStart"/>
-      <w:r>
-        <w:rPr>
-          <w:rFonts w:ascii="Courier New" w:hAnsi="Courier New" w:cs="Courier New"/>
-          <w:sz w:val="14"/>
-          <w:szCs w:val="16"/>
-        </w:rPr>
-        <w:t>style</w:t>
-      </w:r>
-      <w:proofErr w:type="gramEnd"/>
-      <w:r>
-        <w:rPr>
-          <w:rFonts w:ascii="Courier New" w:hAnsi="Courier New" w:cs="Courier New"/>
-          <w:sz w:val="14"/>
-          <w:szCs w:val="16"/>
-        </w:rPr>
-        <w:t xml:space="preserve"> += ".altui-humidity, .altui-light  {font-size: 18px;}";</w:t>
+        <w:t>style += ".altui-humidity, .altui-light  {font-size: 18px;}";</w:t>
       </w:r>
     </w:p>
     <w:p>
@@ -5198,24 +4530,7 @@
           <w:szCs w:val="16"/>
         </w:rPr>
         <w:tab/>
-      </w:r>
-      <w:proofErr w:type="gramStart"/>
-      <w:r>
-        <w:rPr>
-          <w:rFonts w:ascii="Courier New" w:hAnsi="Courier New" w:cs="Courier New"/>
-          <w:sz w:val="14"/>
-          <w:szCs w:val="16"/>
-        </w:rPr>
-        <w:t>style</w:t>
-      </w:r>
-      <w:proofErr w:type="gramEnd"/>
-      <w:r>
-        <w:rPr>
-          <w:rFonts w:ascii="Courier New" w:hAnsi="Courier New" w:cs="Courier New"/>
-          <w:sz w:val="14"/>
-          <w:szCs w:val="16"/>
-        </w:rPr>
-        <w:t xml:space="preserve"> += ".altui-motion {font-size: 22px;}";</w:t>
+        <w:t>style += ".altui-motion {font-size: 22px;}";</w:t>
       </w:r>
     </w:p>
     <w:p>
@@ -5249,24 +4564,7 @@
           <w:szCs w:val="16"/>
         </w:rPr>
         <w:tab/>
-      </w:r>
-      <w:proofErr w:type="gramStart"/>
-      <w:r>
-        <w:rPr>
-          <w:rFonts w:ascii="Courier New" w:hAnsi="Courier New" w:cs="Courier New"/>
-          <w:sz w:val="14"/>
-          <w:szCs w:val="16"/>
-        </w:rPr>
-        <w:t>style</w:t>
-      </w:r>
-      <w:proofErr w:type="gramEnd"/>
-      <w:r>
-        <w:rPr>
-          <w:rFonts w:ascii="Courier New" w:hAnsi="Courier New" w:cs="Courier New"/>
-          <w:sz w:val="14"/>
-          <w:szCs w:val="16"/>
-        </w:rPr>
-        <w:t xml:space="preserve"> += ".altui-weather-text, .altui-lasttrip-text, .altui-vswitch-text {font-size: 11px;}";</w:t>
+        <w:t>style += ".altui-weather-text, .altui-lasttrip-text, .altui-vswitch-text {font-size: 11px;}";</w:t>
       </w:r>
     </w:p>
     <w:p>
@@ -5300,24 +4598,7 @@
           <w:szCs w:val="16"/>
         </w:rPr>
         <w:tab/>
-      </w:r>
-      <w:proofErr w:type="gramStart"/>
-      <w:r>
-        <w:rPr>
-          <w:rFonts w:ascii="Courier New" w:hAnsi="Courier New" w:cs="Courier New"/>
-          <w:sz w:val="14"/>
-          <w:szCs w:val="16"/>
-        </w:rPr>
-        <w:t>style</w:t>
-      </w:r>
-      <w:proofErr w:type="gramEnd"/>
-      <w:r>
-        <w:rPr>
-          <w:rFonts w:ascii="Courier New" w:hAnsi="Courier New" w:cs="Courier New"/>
-          <w:sz w:val="14"/>
-          <w:szCs w:val="16"/>
-        </w:rPr>
-        <w:t xml:space="preserve"> += ".altui-red { color:red;}";</w:t>
+        <w:t>style += ".altui-red { color:red;}";</w:t>
       </w:r>
     </w:p>
     <w:p>
@@ -5351,24 +4632,7 @@
           <w:szCs w:val="16"/>
         </w:rPr>
         <w:tab/>
-      </w:r>
-      <w:proofErr w:type="gramStart"/>
-      <w:r>
-        <w:rPr>
-          <w:rFonts w:ascii="Courier New" w:hAnsi="Courier New" w:cs="Courier New"/>
-          <w:sz w:val="14"/>
-          <w:szCs w:val="16"/>
-        </w:rPr>
-        <w:t>style</w:t>
-      </w:r>
-      <w:proofErr w:type="gramEnd"/>
-      <w:r>
-        <w:rPr>
-          <w:rFonts w:ascii="Courier New" w:hAnsi="Courier New" w:cs="Courier New"/>
-          <w:sz w:val="14"/>
-          <w:szCs w:val="16"/>
-        </w:rPr>
-        <w:t xml:space="preserve"> += ".altui-blue { color:blue;}";</w:t>
+        <w:t>style += ".altui-blue { color:blue;}";</w:t>
       </w:r>
     </w:p>
     <w:p>
@@ -5402,24 +4666,7 @@
           <w:szCs w:val="16"/>
         </w:rPr>
         <w:tab/>
-      </w:r>
-      <w:proofErr w:type="gramStart"/>
-      <w:r>
-        <w:rPr>
-          <w:rFonts w:ascii="Courier New" w:hAnsi="Courier New" w:cs="Courier New"/>
-          <w:sz w:val="14"/>
-          <w:szCs w:val="16"/>
-        </w:rPr>
-        <w:t>style</w:t>
-      </w:r>
-      <w:proofErr w:type="gramEnd"/>
-      <w:r>
-        <w:rPr>
-          <w:rFonts w:ascii="Courier New" w:hAnsi="Courier New" w:cs="Courier New"/>
-          <w:sz w:val="14"/>
-          <w:szCs w:val="16"/>
-        </w:rPr>
-        <w:t xml:space="preserve"> += ".altui-orange { color:darkorange;}";</w:t>
+        <w:t>style += ".altui-orange { color:darkorange;}";</w:t>
       </w:r>
     </w:p>
     <w:p>
@@ -5453,24 +4700,7 @@
           <w:szCs w:val="16"/>
         </w:rPr>
         <w:tab/>
-      </w:r>
-      <w:proofErr w:type="gramStart"/>
-      <w:r>
-        <w:rPr>
-          <w:rFonts w:ascii="Courier New" w:hAnsi="Courier New" w:cs="Courier New"/>
-          <w:sz w:val="14"/>
-          <w:szCs w:val="16"/>
-        </w:rPr>
-        <w:t>style</w:t>
-      </w:r>
-      <w:proofErr w:type="gramEnd"/>
-      <w:r>
-        <w:rPr>
-          <w:rFonts w:ascii="Courier New" w:hAnsi="Courier New" w:cs="Courier New"/>
-          <w:sz w:val="14"/>
-          <w:szCs w:val="16"/>
-        </w:rPr>
-        <w:t xml:space="preserve"> += ".altui-magenta { color:magenta;}";</w:t>
+        <w:t>style += ".altui-magenta { color:magenta;}";</w:t>
       </w:r>
     </w:p>
     <w:p>
@@ -5572,24 +4802,7 @@
           <w:szCs w:val="16"/>
         </w:rPr>
         <w:tab/>
-      </w:r>
-      <w:proofErr w:type="gramStart"/>
-      <w:r>
-        <w:rPr>
-          <w:rFonts w:ascii="Courier New" w:hAnsi="Courier New" w:cs="Courier New"/>
-          <w:sz w:val="14"/>
-          <w:szCs w:val="16"/>
-        </w:rPr>
-        <w:t>style</w:t>
-      </w:r>
-      <w:proofErr w:type="gramEnd"/>
-      <w:r>
-        <w:rPr>
-          <w:rFonts w:ascii="Courier New" w:hAnsi="Courier New" w:cs="Courier New"/>
-          <w:sz w:val="14"/>
-          <w:szCs w:val="16"/>
-        </w:rPr>
-        <w:t xml:space="preserve"> += ".altui-heater-container select.input-sm { height:22px; padding:0;}"; </w:t>
+        <w:t xml:space="preserve">style += ".altui-heater-container select.input-sm { height:22px; padding:0;}"; </w:t>
       </w:r>
     </w:p>
     <w:p>
@@ -5623,24 +4836,7 @@
           <w:szCs w:val="16"/>
         </w:rPr>
         <w:tab/>
-      </w:r>
-      <w:proofErr w:type="gramStart"/>
-      <w:r>
-        <w:rPr>
-          <w:rFonts w:ascii="Courier New" w:hAnsi="Courier New" w:cs="Courier New"/>
-          <w:sz w:val="14"/>
-          <w:szCs w:val="16"/>
-        </w:rPr>
-        <w:t>style</w:t>
-      </w:r>
-      <w:proofErr w:type="gramEnd"/>
-      <w:r>
-        <w:rPr>
-          <w:rFonts w:ascii="Courier New" w:hAnsi="Courier New" w:cs="Courier New"/>
-          <w:sz w:val="14"/>
-          <w:szCs w:val="16"/>
-        </w:rPr>
-        <w:t xml:space="preserve"> += ".altui-cyan { color:cyan;}";</w:t>
+        <w:t>style += ".altui-cyan { color:cyan;}";</w:t>
       </w:r>
     </w:p>
     <w:p>
@@ -5674,24 +4870,7 @@
           <w:szCs w:val="16"/>
         </w:rPr>
         <w:tab/>
-      </w:r>
-      <w:proofErr w:type="gramStart"/>
-      <w:r>
-        <w:rPr>
-          <w:rFonts w:ascii="Courier New" w:hAnsi="Courier New" w:cs="Courier New"/>
-          <w:sz w:val="14"/>
-          <w:szCs w:val="16"/>
-        </w:rPr>
-        <w:t>style</w:t>
-      </w:r>
-      <w:proofErr w:type="gramEnd"/>
-      <w:r>
-        <w:rPr>
-          <w:rFonts w:ascii="Courier New" w:hAnsi="Courier New" w:cs="Courier New"/>
-          <w:sz w:val="14"/>
-          <w:szCs w:val="16"/>
-        </w:rPr>
-        <w:t xml:space="preserve"> += ".altui-dimmable-slider { margin-left: 60px; }";</w:t>
+        <w:t>style += ".altui-dimmable-slider { margin-left: 60px; }";</w:t>
       </w:r>
       <w:r>
         <w:rPr>
@@ -5733,24 +4912,7 @@
           <w:szCs w:val="16"/>
         </w:rPr>
         <w:tab/>
-      </w:r>
-      <w:proofErr w:type="gramStart"/>
-      <w:r>
-        <w:rPr>
-          <w:rFonts w:ascii="Courier New" w:hAnsi="Courier New" w:cs="Courier New"/>
-          <w:sz w:val="14"/>
-          <w:szCs w:val="16"/>
-        </w:rPr>
-        <w:t>style</w:t>
-      </w:r>
-      <w:proofErr w:type="gramEnd"/>
-      <w:r>
-        <w:rPr>
-          <w:rFonts w:ascii="Courier New" w:hAnsi="Courier New" w:cs="Courier New"/>
-          <w:sz w:val="14"/>
-          <w:szCs w:val="16"/>
-        </w:rPr>
-        <w:t xml:space="preserve"> += ".altui-infoviewer-log,.altui-window-btn,.altui-datamine-open { margin-top: 10px; }";</w:t>
+        <w:t>style += ".altui-infoviewer-log,.altui-window-btn,.altui-datamine-open { margin-top: 10px; }";</w:t>
       </w:r>
       <w:r>
         <w:rPr>
@@ -5792,24 +4954,7 @@
           <w:szCs w:val="16"/>
         </w:rPr>
         <w:tab/>
-      </w:r>
-      <w:proofErr w:type="gramStart"/>
-      <w:r>
-        <w:rPr>
-          <w:rFonts w:ascii="Courier New" w:hAnsi="Courier New" w:cs="Courier New"/>
-          <w:sz w:val="14"/>
-          <w:szCs w:val="16"/>
-        </w:rPr>
-        <w:t>style</w:t>
-      </w:r>
-      <w:proofErr w:type="gramEnd"/>
-      <w:r>
-        <w:rPr>
-          <w:rFonts w:ascii="Courier New" w:hAnsi="Courier New" w:cs="Courier New"/>
-          <w:sz w:val="14"/>
-          <w:szCs w:val="16"/>
-        </w:rPr>
-        <w:t xml:space="preserve"> += "div.altui-windowcover button.btn-sm { width: 4em; }";</w:t>
+        <w:t>style += "div.altui-windowcover button.btn-sm { width: 4em; }";</w:t>
       </w:r>
     </w:p>
     <w:p>
@@ -5843,24 +4988,7 @@
           <w:szCs w:val="16"/>
         </w:rPr>
         <w:tab/>
-      </w:r>
-      <w:proofErr w:type="gramStart"/>
-      <w:r>
-        <w:rPr>
-          <w:rFonts w:ascii="Courier New" w:hAnsi="Courier New" w:cs="Courier New"/>
-          <w:sz w:val="14"/>
-          <w:szCs w:val="16"/>
-        </w:rPr>
-        <w:t>return</w:t>
-      </w:r>
-      <w:proofErr w:type="gramEnd"/>
-      <w:r>
-        <w:rPr>
-          <w:rFonts w:ascii="Courier New" w:hAnsi="Courier New" w:cs="Courier New"/>
-          <w:sz w:val="14"/>
-          <w:szCs w:val="16"/>
-        </w:rPr>
-        <w:t xml:space="preserve"> style;</w:t>
+        <w:t>return style;</w:t>
       </w:r>
     </w:p>
     <w:p>
@@ -5944,21 +5072,7 @@
         <w:rPr>
           <w:lang w:val="en-US"/>
         </w:rPr>
-        <w:t>_</w:t>
-      </w:r>
-      <w:proofErr w:type="gramStart"/>
-      <w:r>
-        <w:rPr>
-          <w:lang w:val="en-US"/>
-        </w:rPr>
-        <w:t>drawCanaplusControlPanel(</w:t>
-      </w:r>
-      <w:proofErr w:type="gramEnd"/>
-      <w:r>
-        <w:rPr>
-          <w:lang w:val="en-US"/>
-        </w:rPr>
-        <w:t xml:space="preserve"> device, domparent) </w:t>
+        <w:t xml:space="preserve">_drawCanaplusControlPanel( device, domparent) </w:t>
       </w:r>
       <w:r>
         <w:rPr>
@@ -6018,25 +5132,7 @@
           <w:sz w:val="14"/>
           <w:szCs w:val="16"/>
         </w:rPr>
-        <w:t>$(domparent).</w:t>
-      </w:r>
-      <w:proofErr w:type="gramStart"/>
-      <w:r>
-        <w:rPr>
-          <w:rFonts w:ascii="Courier New" w:hAnsi="Courier New" w:cs="Courier New"/>
-          <w:sz w:val="14"/>
-          <w:szCs w:val="16"/>
-        </w:rPr>
-        <w:t>append(</w:t>
-      </w:r>
-      <w:proofErr w:type="gramEnd"/>
-      <w:r>
-        <w:rPr>
-          <w:rFonts w:ascii="Courier New" w:hAnsi="Courier New" w:cs="Courier New"/>
-          <w:sz w:val="14"/>
-          <w:szCs w:val="16"/>
-        </w:rPr>
-        <w:t>html);</w:t>
+        <w:t>$(domparent).append(html);</w:t>
       </w:r>
     </w:p>
     <w:p>
@@ -6054,13 +5150,7 @@
         <w:rPr>
           <w:lang w:val="en-US"/>
         </w:rPr>
-        <w:t xml:space="preserve">Note how this function </w:t>
-      </w:r>
-      <w:r>
-        <w:rPr>
-          <w:lang w:val="en-US"/>
-        </w:rPr>
-        <w:t>intercepts the click events on the button and trigger the device actions using the code</w:t>
+        <w:t>Note how this function intercepts the click events on the button and trigger the device actions using the code</w:t>
       </w:r>
     </w:p>
     <w:p>
@@ -6093,25 +5183,7 @@
           <w:sz w:val="14"/>
           <w:szCs w:val="16"/>
         </w:rPr>
-        <w:t>$(".altui-cplus-button").</w:t>
-      </w:r>
-      <w:proofErr w:type="gramStart"/>
-      <w:r>
-        <w:rPr>
-          <w:rFonts w:ascii="Courier New" w:hAnsi="Courier New" w:cs="Courier New"/>
-          <w:sz w:val="14"/>
-          <w:szCs w:val="16"/>
-        </w:rPr>
-        <w:t>click(</w:t>
-      </w:r>
-      <w:proofErr w:type="gramEnd"/>
-      <w:r>
-        <w:rPr>
-          <w:rFonts w:ascii="Courier New" w:hAnsi="Courier New" w:cs="Courier New"/>
-          <w:sz w:val="14"/>
-          <w:szCs w:val="16"/>
-        </w:rPr>
-        <w:t xml:space="preserve"> function() {</w:t>
+        <w:t>$(".altui-cplus-button").click( function() {</w:t>
       </w:r>
     </w:p>
     <w:p>
@@ -6136,7 +5208,6 @@
           <w:sz w:val="14"/>
           <w:szCs w:val="16"/>
         </w:rPr>
-        <w:lastRenderedPageBreak/>
         <w:tab/>
       </w:r>
       <w:r>
@@ -6146,25 +5217,7 @@
           <w:szCs w:val="16"/>
         </w:rPr>
         <w:tab/>
-        <w:t>var id = $(this).</w:t>
-      </w:r>
-      <w:proofErr w:type="gramStart"/>
-      <w:r>
-        <w:rPr>
-          <w:rFonts w:ascii="Courier New" w:hAnsi="Courier New" w:cs="Courier New"/>
-          <w:sz w:val="14"/>
-          <w:szCs w:val="16"/>
-        </w:rPr>
-        <w:t>prop(</w:t>
-      </w:r>
-      <w:proofErr w:type="gramEnd"/>
-      <w:r>
-        <w:rPr>
-          <w:rFonts w:ascii="Courier New" w:hAnsi="Courier New" w:cs="Courier New"/>
-          <w:sz w:val="14"/>
-          <w:szCs w:val="16"/>
-        </w:rPr>
-        <w:t>'id');</w:t>
+        <w:t>var id = $(this).prop('id');</w:t>
       </w:r>
     </w:p>
     <w:p>
@@ -6198,24 +5251,7 @@
           <w:szCs w:val="16"/>
         </w:rPr>
         <w:tab/>
-      </w:r>
-      <w:proofErr w:type="gramStart"/>
-      <w:r>
-        <w:rPr>
-          <w:rFonts w:ascii="Courier New" w:hAnsi="Courier New" w:cs="Courier New"/>
-          <w:sz w:val="14"/>
-          <w:szCs w:val="16"/>
-        </w:rPr>
-        <w:t>MultiBox.runAction(</w:t>
-      </w:r>
-      <w:proofErr w:type="gramEnd"/>
-      <w:r>
-        <w:rPr>
-          <w:rFonts w:ascii="Courier New" w:hAnsi="Courier New" w:cs="Courier New"/>
-          <w:sz w:val="14"/>
-          <w:szCs w:val="16"/>
-        </w:rPr>
-        <w:t xml:space="preserve"> device, 'urn:upnp-org:serviceId:cplus1', 'SendKey', {keyStream:id} );</w:t>
+        <w:t>MultiBox.runAction( device, 'urn:upnp-org:serviceId:cplus1', 'SendKey', {keyStream:id} );</w:t>
       </w:r>
     </w:p>
     <w:p>
@@ -6294,19 +5330,11 @@
         </w:rPr>
         <w:t xml:space="preserve">_drawWeatherIcon </w:t>
       </w:r>
-      <w:proofErr w:type="gramStart"/>
-      <w:r>
-        <w:rPr>
-          <w:lang w:val="en-US"/>
-        </w:rPr>
-        <w:t>( device</w:t>
-      </w:r>
-      <w:proofErr w:type="gramEnd"/>
-      <w:r>
-        <w:rPr>
-          <w:lang w:val="en-US"/>
-        </w:rPr>
-        <w:t xml:space="preserve"> </w:t>
+      <w:r>
+        <w:rPr>
+          <w:lang w:val="en-US"/>
+        </w:rPr>
+        <w:t xml:space="preserve">( device </w:t>
       </w:r>
       <w:r>
         <w:rPr>
@@ -6330,25 +5358,7 @@
         <w:rPr>
           <w:lang w:val="en-US"/>
         </w:rPr>
-        <w:t>plugins</w:t>
-      </w:r>
-      <w:r>
-        <w:rPr>
-          <w:lang w:val="en-US"/>
-        </w:rPr>
-        <w:t xml:space="preserve">.js shows an example of a </w:t>
-      </w:r>
-      <w:r>
-        <w:rPr>
-          <w:lang w:val="en-US"/>
-        </w:rPr>
-        <w:t>dynamic icon selection by the plugin code</w:t>
-      </w:r>
-      <w:r>
-        <w:rPr>
-          <w:lang w:val="en-US"/>
-        </w:rPr>
-        <w:t>.</w:t>
+        <w:t>plugins.js shows an example of a dynamic icon selection by the plugin code.</w:t>
       </w:r>
     </w:p>
     <w:p>
@@ -6373,25 +5383,8 @@
           <w:sz w:val="14"/>
           <w:szCs w:val="16"/>
         </w:rPr>
-        <w:t>function _</w:t>
-      </w:r>
-      <w:proofErr w:type="gramStart"/>
-      <w:r>
-        <w:rPr>
-          <w:rFonts w:ascii="Courier New" w:hAnsi="Courier New" w:cs="Courier New"/>
-          <w:sz w:val="14"/>
-          <w:szCs w:val="16"/>
-        </w:rPr>
-        <w:t>drawWeatherIcon(</w:t>
-      </w:r>
-      <w:proofErr w:type="gramEnd"/>
-      <w:r>
-        <w:rPr>
-          <w:rFonts w:ascii="Courier New" w:hAnsi="Courier New" w:cs="Courier New"/>
-          <w:sz w:val="14"/>
-          <w:szCs w:val="16"/>
-        </w:rPr>
-        <w:t xml:space="preserve"> device) {</w:t>
+        <w:lastRenderedPageBreak/>
+        <w:t>function _drawWeatherIcon( device) {</w:t>
       </w:r>
     </w:p>
     <w:p>
@@ -6418,23 +5411,13 @@
         </w:rPr>
         <w:tab/>
       </w:r>
-      <w:proofErr w:type="gramStart"/>
-      <w:r>
-        <w:rPr>
-          <w:rFonts w:ascii="Courier New" w:hAnsi="Courier New" w:cs="Courier New"/>
-          <w:sz w:val="14"/>
-          <w:szCs w:val="16"/>
-        </w:rPr>
-        <w:t>var</w:t>
-      </w:r>
-      <w:proofErr w:type="gramEnd"/>
-      <w:r>
-        <w:rPr>
-          <w:rFonts w:ascii="Courier New" w:hAnsi="Courier New" w:cs="Courier New"/>
-          <w:sz w:val="14"/>
-          <w:szCs w:val="16"/>
-        </w:rPr>
-        <w:t xml:space="preserve"> html ="";</w:t>
+      <w:r>
+        <w:rPr>
+          <w:rFonts w:ascii="Courier New" w:hAnsi="Courier New" w:cs="Courier New"/>
+          <w:sz w:val="14"/>
+          <w:szCs w:val="16"/>
+        </w:rPr>
+        <w:t>var html ="";</w:t>
       </w:r>
     </w:p>
     <w:p>
@@ -6467,25 +5450,7 @@
           <w:sz w:val="14"/>
           <w:szCs w:val="16"/>
         </w:rPr>
-        <w:t xml:space="preserve">var conditionGroup = </w:t>
-      </w:r>
-      <w:proofErr w:type="gramStart"/>
-      <w:r>
-        <w:rPr>
-          <w:rFonts w:ascii="Courier New" w:hAnsi="Courier New" w:cs="Courier New"/>
-          <w:sz w:val="14"/>
-          <w:szCs w:val="16"/>
-        </w:rPr>
-        <w:t>MultiBox.getStatus(</w:t>
-      </w:r>
-      <w:proofErr w:type="gramEnd"/>
-      <w:r>
-        <w:rPr>
-          <w:rFonts w:ascii="Courier New" w:hAnsi="Courier New" w:cs="Courier New"/>
-          <w:sz w:val="14"/>
-          <w:szCs w:val="16"/>
-        </w:rPr>
-        <w:t xml:space="preserve"> device, 'urn:upnp-micasaverde-com:serviceId:Weather1', 'ConditionGroup');</w:t>
+        <w:t>var conditionGroup = MultiBox.getStatus( device, 'urn:upnp-micasaverde-com:serviceId:Weather1', 'ConditionGroup');</w:t>
       </w:r>
     </w:p>
     <w:p>
@@ -6512,41 +5477,13 @@
         </w:rPr>
         <w:tab/>
       </w:r>
-      <w:proofErr w:type="gramStart"/>
-      <w:r>
-        <w:rPr>
-          <w:rFonts w:ascii="Courier New" w:hAnsi="Courier New" w:cs="Courier New"/>
-          <w:sz w:val="14"/>
-          <w:szCs w:val="16"/>
-        </w:rPr>
-        <w:t>var</w:t>
-      </w:r>
-      <w:proofErr w:type="gramEnd"/>
-      <w:r>
-        <w:rPr>
-          <w:rFonts w:ascii="Courier New" w:hAnsi="Courier New" w:cs="Courier New"/>
-          <w:sz w:val="14"/>
-          <w:szCs w:val="16"/>
-        </w:rPr>
-        <w:t xml:space="preserve"> newsrc = (conditionGroup!=null) ? "http://icons.wxug.com/i/c/i/"+conditionGroup+".gif</w:t>
-      </w:r>
-      <w:proofErr w:type="gramStart"/>
-      <w:r>
-        <w:rPr>
-          <w:rFonts w:ascii="Courier New" w:hAnsi="Courier New" w:cs="Courier New"/>
-          <w:sz w:val="14"/>
-          <w:szCs w:val="16"/>
-        </w:rPr>
-        <w:t>" :</w:t>
-      </w:r>
-      <w:proofErr w:type="gramEnd"/>
-      <w:r>
-        <w:rPr>
-          <w:rFonts w:ascii="Courier New" w:hAnsi="Courier New" w:cs="Courier New"/>
-          <w:sz w:val="14"/>
-          <w:szCs w:val="16"/>
-        </w:rPr>
-        <w:t xml:space="preserve"> defaultIconSrc;</w:t>
+      <w:r>
+        <w:rPr>
+          <w:rFonts w:ascii="Courier New" w:hAnsi="Courier New" w:cs="Courier New"/>
+          <w:sz w:val="14"/>
+          <w:szCs w:val="16"/>
+        </w:rPr>
+        <w:t>var newsrc = (conditionGroup!=null) ? "http://icons.wxug.com/i/c/i/"+conditionGroup+".gif" : defaultIconSrc;</w:t>
       </w:r>
     </w:p>
     <w:p>
@@ -6579,25 +5516,7 @@
           <w:sz w:val="14"/>
           <w:szCs w:val="16"/>
         </w:rPr>
-        <w:t>return "&lt;img class='altui-device-icon pull-left img-rounded' src='"+newsrc+"' alt='"+conditionGroup+"' onerror=</w:t>
-      </w:r>
-      <w:proofErr w:type="gramStart"/>
-      <w:r>
-        <w:rPr>
-          <w:rFonts w:ascii="Courier New" w:hAnsi="Courier New" w:cs="Courier New"/>
-          <w:sz w:val="14"/>
-          <w:szCs w:val="16"/>
-        </w:rPr>
-        <w:t>'UIManager.onDeviceIconError(</w:t>
-      </w:r>
-      <w:proofErr w:type="gramEnd"/>
-      <w:r>
-        <w:rPr>
-          <w:rFonts w:ascii="Courier New" w:hAnsi="Courier New" w:cs="Courier New"/>
-          <w:sz w:val="14"/>
-          <w:szCs w:val="16"/>
-        </w:rPr>
-        <w:t>\""+device.altuiid+"\")' &gt;&lt;/img&gt;";</w:t>
+        <w:t>return "&lt;img class='altui-device-icon pull-left img-rounded' src='"+newsrc+"' alt='"+conditionGroup+"' onerror='UIManager.onDeviceIconError(\""+device.altuiid+"\")' &gt;&lt;/img&gt;";</w:t>
       </w:r>
     </w:p>
     <w:p>

</xml_diff>